<commit_message>
Consultant-informed changes + save/load features
+ Implemented changes according to AECOM consultant feedback (mainly to the test files and wording, some visual element and usability adjustments)-> see documented consultant feedback for further details.
+ Implemented save feature: Users will be able to save a completed project to a CSV file to then load back later if they wish.
+ Implemented load feature: Users can load a completed project from a CSV file to then read information from again or print the output document if they wish.
- Limited load/save features to only be at completed projects, not partial progress
</commit_message>
<xml_diff>
--- a/test.docx
+++ b/test.docx
@@ -8,6 +8,47 @@
       </w:pPr>
       <w:r>
         <w:t>Mobile Duress Technology Recommendation Report</w:t>
+      </w:r>
+    </w:p>
+    <w:p>
+      <w:r>
+        <w:drawing>
+          <wp:inline xmlns:a="http://schemas.openxmlformats.org/drawingml/2006/main" xmlns:pic="http://schemas.openxmlformats.org/drawingml/2006/picture">
+            <wp:extent cx="1143000" cy="521368"/>
+            <wp:docPr id="1" name="Picture 1"/>
+            <wp:cNvGraphicFramePr>
+              <a:graphicFrameLocks noChangeAspect="1"/>
+            </wp:cNvGraphicFramePr>
+            <a:graphic>
+              <a:graphicData uri="http://schemas.openxmlformats.org/drawingml/2006/picture">
+                <pic:pic>
+                  <pic:nvPicPr>
+                    <pic:cNvPr id="0" name="DocCoverImg.jpg"/>
+                    <pic:cNvPicPr/>
+                  </pic:nvPicPr>
+                  <pic:blipFill>
+                    <a:blip r:embed="rId9"/>
+                    <a:stretch>
+                      <a:fillRect/>
+                    </a:stretch>
+                  </pic:blipFill>
+                  <pic:spPr>
+                    <a:xfrm>
+                      <a:off x="0" y="0"/>
+                      <a:ext cx="1143000" cy="521368"/>
+                    </a:xfrm>
+                    <a:prstGeom prst="rect"/>
+                  </pic:spPr>
+                </pic:pic>
+              </a:graphicData>
+            </a:graphic>
+          </wp:inline>
+        </w:drawing>
+      </w:r>
+    </w:p>
+    <w:p>
+      <w:r>
+        <w:br w:type="page"/>
       </w:r>
     </w:p>
     <w:p>
@@ -77,16 +118,13 @@
         <w:t>Advantages:</w:t>
         <w:br/>
         <w:br/>
-        <w:t>+ BLE locators can provide high accuracy positioning as required by this project.</w:t>
+        <w:t>+ BLE locators can provide more than enough accuracy for this project's requirements.</w:t>
         <w:br/>
         <w:br/>
         <w:t>+ BLE-based systems are suited to low-budget since the cost of each locator point is significantly cheaper to alternatives such as wireless access points for Wi-Fi. Additionally, the cost of the individual locator tags is relatively low (approximately in the $60 range) and the battery life is relatively long (up to approximately 7 years) which significantly reduces the on-going costs of the solution.</w:t>
         <w:br/>
         <w:br/>
-        <w:t>+ Since intended locating devices to be deployed in this facility are bluetooth-capable handsets, utilising this capability and implementing a BLE-based RTLS is recommended, since there is already the hardware capability for connecting the locating devices to the beacons.</w:t>
-        <w:br/>
-        <w:br/>
-        <w:t>+ The thick walls within the facility do not heavily affect the BLE solution, since locators are typically placed with high density, e.g. one per room.</w:t>
+        <w:t>+ Since BLE is battery-powered, it will be much easier to install in areas that are difficult to access or already have lots of existing cabling/services infrastructure.</w:t>
       </w:r>
     </w:p>
     <w:p>
@@ -94,7 +132,7 @@
         <w:pStyle w:val="Heading1"/>
       </w:pPr>
       <w:r>
-        <w:t>2.0 Digital Enhanced Cordless Technology (DECT)</w:t>
+        <w:t>2.0 Radio Frequency (RF)</w:t>
       </w:r>
     </w:p>
     <w:p>
@@ -107,7 +145,9 @@
     </w:p>
     <w:p>
       <w:r>
-        <w:t>DECT (Digital Enhanced Cordless Telecommunications) refers specifically to a common telecommunicaitons protocol that is used amongst landline phones. However, it can be used to support mobile handsets within a facility. It uses a connection between a handset and a basestation (via  an antenna or repeater) to facilitate telephony services. Typically DECT handsets are more rugged handset solutions than smart-phone type solutions, which may be beneficial in the specific operating circumstances of the staff. Typically DECT has long range capability (~50m indoors) and is more resilient to interefence than Wi-Fi.</w:t>
+        <w:t>RF-based RTLS is a well-documented solution that has wide use within justice applications along with some implementations in healthcare. The architecture uses several antennas, each of which indicate a zone, and the person/device being located is a transmitter device carried on the staff's person. The received signal strengths from the antennas in the building then become an indication of the zone that the person is located in.</w:t>
+        <w:br/>
+        <w:t>The main overall benefits from this solution come from its well-established presence in existing facilities, its reliability and its lower cost, however it is not as accurate or complex a locating system as some other technologies, and in the case of some vendors is reaching the end of its life.</w:t>
       </w:r>
     </w:p>
     <w:p>
@@ -123,13 +163,13 @@
         <w:t>Advantages:</w:t>
         <w:br/>
         <w:br/>
+        <w:t>+ The RF locators will be able to provide a high enough accuracy to meet the project's accuracy requirements.</w:t>
+        <w:br/>
+        <w:br/>
         <w:t>+ RF solutions provide a reliable and low-cost solution for RTLS. While not able to provide as precise zoning as some other technologies, will still be suitable for this project's requirements</w:t>
         <w:br/>
         <w:br/>
-        <w:t>Disadvantages:</w:t>
-        <w:br/>
-        <w:br/>
-        <w:t>- The DECT locators may not be able to reliably provide the high level of accuracy required by the project.</w:t>
+        <w:t>+ RF antennas can be daisy-chained which will reduce the amount of cabling required to implement the solution, so this may offer some benefit in areas that are difficult to access or already have a lot of existing cabling/services infrastructure.</w:t>
       </w:r>
     </w:p>
     <w:p>
@@ -137,7 +177,7 @@
         <w:pStyle w:val="Heading1"/>
       </w:pPr>
       <w:r>
-        <w:t>3.0 Radio Frequency (RF)</w:t>
+        <w:t>3.0 Digital Enhanced Cordless Technology (DECT)</w:t>
       </w:r>
     </w:p>
     <w:p>
@@ -150,9 +190,7 @@
     </w:p>
     <w:p>
       <w:r>
-        <w:t>RF-based RTLS is a well-documented solution that has wide use within justice applications along with some implementations in healthcare. The architecture uses several antennas, each of which indicate a zone, and the person/device being located is a transmitter device carried on the staff's person. The received signal strengths from the antennas in the building then become an indication of the zone that the person is located in.</w:t>
-        <w:br/>
-        <w:t>The main overall benefits from this solution come from its well-established presence in existing facilities, its reliability and its lower cost, however it is not as accurate or complex a locating system as some other technologies, and in the case of some vendors is reaching the end of its life.</w:t>
+        <w:t>DECT (Digital Enhanced Cordless Telecommunications) refers specifically to a common telecommunicaitons protocol that is used amongst landline phones. However, it can be used to support mobile handsets within a facility. It uses a connection between a handset and a basestation (via  an antenna or repeater) to facilitate telephony services. Typically DECT handsets are more rugged handset solutions than smart-phone type solutions, which may be beneficial in the specific operating circumstances of the staff. Typically DECT has long range capability (~50m indoors) and is more resilient to interefence than Wi-Fi.</w:t>
       </w:r>
     </w:p>
     <w:p>
@@ -168,19 +206,19 @@
         <w:t>Advantages:</w:t>
         <w:br/>
         <w:br/>
-        <w:t>+ RF solutions provide a reliable and low-cost solution for RTLS. While not able to provide as precise zoning as some other technologies, will still be suitable for this project's requirements</w:t>
+        <w:t>+ The DECT locators will be able to provide a high enough accuracy to meet the project's accuracy requirements.</w:t>
         <w:br/>
         <w:br/>
-        <w:t>+ The thick walls within the facility do not heavily affect the RF solution, since the signal frequencies for communication are not as heavily attenuated as other technology types.</w:t>
+        <w:t>+ DECT solutions provide a reliable and low-cost solution for RTLS. While not able to provide as precise zoning as some other technologies, will still be suitable for this project's requirements</w:t>
+        <w:br/>
+        <w:br/>
+        <w:t>+ Since the handsets to be deployed in this facility are DECT handsets, utilising this capability and implementing a DECT-based RTLS is recommended, since this provides the hardware capability to connect the DECT handsets to the locating beacons within the facility.</w:t>
         <w:br/>
         <w:br/>
         <w:t>Disadvantages:</w:t>
         <w:br/>
         <w:br/>
-        <w:t>- The RF locators may not be able to reliably provide the high level of accuracy required by the project.</w:t>
-        <w:br/>
-        <w:br/>
-        <w:t>- If the RF frequencies being used are infrared, then the performance will be limited in bright outdoor locations due to high amounts of signal interference with ambient RF radiation.</w:t>
+        <w:t>- If there is a lot of existing cabling or services infrastructure, installing this solution type may be more difficult.</w:t>
       </w:r>
     </w:p>
     <w:sectPr>

</xml_diff>